<commit_message>
Jamin, Speed of Sound Printouts Completed
Jamin, Speed of Sound Printouts Completed
</commit_message>
<xml_diff>
--- a/Ruchardts Tube/Ruchardts Tube Printouts.docx
+++ b/Ruchardts Tube/Ruchardts Tube Printouts.docx
@@ -2,6 +2,142 @@
 <file path=word/document.xml><?xml version="1.0" encoding="utf-8"?>
 <w:document xmlns:wpc="http://schemas.microsoft.com/office/word/2010/wordprocessingCanvas" xmlns:mc="http://schemas.openxmlformats.org/markup-compatibility/2006" xmlns:o="urn:schemas-microsoft-com:office:office" xmlns:r="http://schemas.openxmlformats.org/officeDocument/2006/relationships" xmlns:m="http://schemas.openxmlformats.org/officeDocument/2006/math" xmlns:v="urn:schemas-microsoft-com:vml" xmlns:wp14="http://schemas.microsoft.com/office/word/2010/wordprocessingDrawing" xmlns:wp="http://schemas.openxmlformats.org/drawingml/2006/wordprocessingDrawing" xmlns:w10="urn:schemas-microsoft-com:office:word" xmlns:w="http://schemas.openxmlformats.org/wordprocessingml/2006/main" xmlns:w14="http://schemas.microsoft.com/office/word/2010/wordml" xmlns:w15="http://schemas.microsoft.com/office/word/2012/wordml" xmlns:wpg="http://schemas.microsoft.com/office/word/2010/wordprocessingGroup" xmlns:wpi="http://schemas.microsoft.com/office/word/2010/wordprocessingInk" xmlns:wne="http://schemas.microsoft.com/office/word/2006/wordml" xmlns:wps="http://schemas.microsoft.com/office/word/2010/wordprocessingShape" mc:Ignorable="w14 w15 wp14">
   <w:body>
+    <w:tbl>
+      <w:tblPr>
+        <w:tblStyle w:val="TableGrid"/>
+        <w:tblW w:w="3672" w:type="pct"/>
+        <w:tblLook w:val="04A0" w:firstRow="1" w:lastRow="0" w:firstColumn="1" w:lastColumn="0" w:noHBand="0" w:noVBand="1"/>
+      </w:tblPr>
+      <w:tblGrid>
+        <w:gridCol w:w="4226"/>
+        <w:gridCol w:w="2395"/>
+      </w:tblGrid>
+      <w:tr>
+        <w:tc>
+          <w:tcPr>
+            <w:tcW w:w="3191" w:type="pct"/>
+          </w:tcPr>
+          <w:p>
+            <w:pPr>
+              <w:jc w:val="center"/>
+            </w:pPr>
+            <w:r>
+              <w:t>Volume of tube (m</w:t>
+            </w:r>
+            <w:r>
+              <w:rPr>
+                <w:vertAlign w:val="superscript"/>
+              </w:rPr>
+              <w:t>3</w:t>
+            </w:r>
+            <w:r>
+              <w:t>)</w:t>
+            </w:r>
+          </w:p>
+        </w:tc>
+        <w:tc>
+          <w:tcPr>
+            <w:tcW w:w="1809" w:type="pct"/>
+          </w:tcPr>
+          <w:p>
+            <w:pPr>
+              <w:jc w:val="center"/>
+            </w:pPr>
+            <w:r>
+              <w:t>5.22 * 10</w:t>
+            </w:r>
+            <w:r>
+              <w:rPr>
+                <w:vertAlign w:val="superscript"/>
+              </w:rPr>
+              <w:t>-5</w:t>
+            </w:r>
+          </w:p>
+        </w:tc>
+      </w:tr>
+      <w:tr>
+        <w:tc>
+          <w:tcPr>
+            <w:tcW w:w="3191" w:type="pct"/>
+          </w:tcPr>
+          <w:p>
+            <w:pPr>
+              <w:jc w:val="center"/>
+            </w:pPr>
+            <w:r>
+              <w:t>Mass of piston (kg)</w:t>
+            </w:r>
+          </w:p>
+        </w:tc>
+        <w:tc>
+          <w:tcPr>
+            <w:tcW w:w="1809" w:type="pct"/>
+          </w:tcPr>
+          <w:p>
+            <w:pPr>
+              <w:jc w:val="center"/>
+            </w:pPr>
+            <w:r>
+              <w:t>6.528 * 10</w:t>
+            </w:r>
+            <w:r>
+              <w:rPr>
+                <w:vertAlign w:val="superscript"/>
+              </w:rPr>
+              <w:t>-3</w:t>
+            </w:r>
+          </w:p>
+        </w:tc>
+      </w:tr>
+      <w:tr>
+        <w:tc>
+          <w:tcPr>
+            <w:tcW w:w="3191" w:type="pct"/>
+          </w:tcPr>
+          <w:p>
+            <w:pPr>
+              <w:jc w:val="center"/>
+            </w:pPr>
+            <w:r>
+              <w:t>Cross Section of Tube Area (m</w:t>
+            </w:r>
+            <w:r>
+              <w:rPr>
+                <w:vertAlign w:val="superscript"/>
+              </w:rPr>
+              <w:t>2</w:t>
+            </w:r>
+            <w:r>
+              <w:t>)</w:t>
+            </w:r>
+          </w:p>
+        </w:tc>
+        <w:tc>
+          <w:tcPr>
+            <w:tcW w:w="1809" w:type="pct"/>
+          </w:tcPr>
+          <w:p>
+            <w:pPr>
+              <w:jc w:val="center"/>
+            </w:pPr>
+            <w:r>
+              <w:t>1.</w:t>
+            </w:r>
+            <w:r>
+              <w:t>54 * 10</w:t>
+            </w:r>
+            <w:r>
+              <w:rPr>
+                <w:vertAlign w:val="superscript"/>
+              </w:rPr>
+              <w:t>-4</w:t>
+            </w:r>
+          </w:p>
+        </w:tc>
+      </w:tr>
+    </w:tbl>
+    <w:p/>
+    <w:p/>
     <w:p>
       <w:r>
         <w:t>Air Results:</w:t>
@@ -29,15 +165,7 @@
               <w:jc w:val="center"/>
             </w:pPr>
             <w:r>
-              <w:t>Absolute Pressure (</w:t>
-            </w:r>
-            <w:proofErr w:type="spellStart"/>
-            <w:r>
-              <w:t>kPa</w:t>
-            </w:r>
-            <w:proofErr w:type="spellEnd"/>
-            <w:r>
-              <w:t>)</w:t>
+              <w:t>Absolute Pressure (kPa)</w:t>
             </w:r>
           </w:p>
         </w:tc>
@@ -516,16 +644,134 @@
     </w:tbl>
     <w:p/>
     <w:p>
+      <w:pPr>
+        <w:rPr>
+          <w:rFonts w:eastAsiaTheme="minorEastAsia"/>
+        </w:rPr>
+      </w:pPr>
+      <m:oMath>
+        <m:f>
+          <m:fPr>
+            <m:ctrlPr>
+              <w:rPr>
+                <w:rFonts w:ascii="Cambria Math" w:hAnsi="Cambria Math"/>
+                <w:i/>
+              </w:rPr>
+            </m:ctrlPr>
+          </m:fPr>
+          <m:num>
+            <m:r>
+              <w:rPr>
+                <w:rFonts w:ascii="Cambria Math" w:hAnsi="Cambria Math"/>
+              </w:rPr>
+              <m:t>d</m:t>
+            </m:r>
+            <m:sSup>
+              <m:sSupPr>
+                <m:ctrlPr>
+                  <w:rPr>
+                    <w:rFonts w:ascii="Cambria Math" w:hAnsi="Cambria Math"/>
+                    <w:i/>
+                  </w:rPr>
+                </m:ctrlPr>
+              </m:sSupPr>
+              <m:e>
+                <m:sSub>
+                  <m:sSubPr>
+                    <m:ctrlPr>
+                      <w:rPr>
+                        <w:rFonts w:ascii="Cambria Math" w:hAnsi="Cambria Math"/>
+                        <w:i/>
+                      </w:rPr>
+                    </m:ctrlPr>
+                  </m:sSubPr>
+                  <m:e>
+                    <m:r>
+                      <w:rPr>
+                        <w:rFonts w:ascii="Cambria Math" w:hAnsi="Cambria Math"/>
+                      </w:rPr>
+                      <m:t>F</m:t>
+                    </m:r>
+                  </m:e>
+                  <m:sub>
+                    <m:r>
+                      <w:rPr>
+                        <w:rFonts w:ascii="Cambria Math" w:hAnsi="Cambria Math"/>
+                      </w:rPr>
+                      <m:t>0</m:t>
+                    </m:r>
+                  </m:sub>
+                </m:sSub>
+              </m:e>
+              <m:sup>
+                <m:r>
+                  <w:rPr>
+                    <w:rFonts w:ascii="Cambria Math" w:hAnsi="Cambria Math"/>
+                  </w:rPr>
+                  <m:t>2</m:t>
+                </m:r>
+              </m:sup>
+            </m:sSup>
+          </m:num>
+          <m:den>
+            <m:r>
+              <w:rPr>
+                <w:rFonts w:ascii="Cambria Math" w:hAnsi="Cambria Math"/>
+              </w:rPr>
+              <m:t>dP</m:t>
+            </m:r>
+          </m:den>
+        </m:f>
+      </m:oMath>
       <w:r>
-        <w:t xml:space="preserve">Helium </w:t>
+        <w:rPr>
+          <w:rFonts w:eastAsiaTheme="minorEastAsia"/>
+        </w:rPr>
+        <w:t xml:space="preserve"> = </w:t>
       </w:r>
-      <w:proofErr w:type="gramStart"/>
       <w:r>
-        <w:t>Results :</w:t>
+        <w:rPr>
+          <w:rFonts w:eastAsiaTheme="minorEastAsia"/>
+        </w:rPr>
+        <w:t>0.0050</w:t>
       </w:r>
-      <w:proofErr w:type="gramEnd"/>
+    </w:p>
+    <w:p>
+      <w:pPr>
+        <w:rPr>
+          <w:u w:val="single"/>
+        </w:rPr>
+      </w:pPr>
       <w:r>
-        <w:t xml:space="preserve"> </w:t>
+        <w:rPr>
+          <w:rFonts w:eastAsiaTheme="minorEastAsia"/>
+        </w:rPr>
+        <w:t xml:space="preserve">Calculating Gamma using equation 13 gives a value of </w:t>
+      </w:r>
+      <w:r>
+        <w:rPr>
+          <w:rFonts w:eastAsiaTheme="minorEastAsia"/>
+          <w:u w:val="single"/>
+        </w:rPr>
+        <w:t>1.4222</w:t>
+      </w:r>
+      <w:r>
+        <w:rPr>
+          <w:rFonts w:eastAsiaTheme="minorEastAsia"/>
+        </w:rPr>
+        <w:t xml:space="preserve"> for Air</w:t>
+      </w:r>
+      <w:r>
+        <w:rPr>
+          <w:rFonts w:eastAsiaTheme="minorEastAsia"/>
+        </w:rPr>
+        <w:t>.</w:t>
+      </w:r>
+    </w:p>
+    <w:p/>
+    <w:p>
+      <w:r>
+        <w:t xml:space="preserve">Helium Results : </w:t>
       </w:r>
     </w:p>
     <w:tbl>
@@ -550,15 +796,7 @@
               <w:jc w:val="center"/>
             </w:pPr>
             <w:r>
-              <w:t>Absolute Pressure (</w:t>
-            </w:r>
-            <w:proofErr w:type="spellStart"/>
-            <w:r>
-              <w:t>kPa</w:t>
-            </w:r>
-            <w:proofErr w:type="spellEnd"/>
-            <w:r>
-              <w:t>)</w:t>
+              <w:t>Absolute Pressure (kPa)</w:t>
             </w:r>
           </w:p>
         </w:tc>
@@ -1415,16 +1653,136 @@
     </w:tbl>
     <w:p/>
     <w:p>
+      <w:pPr>
+        <w:rPr>
+          <w:rFonts w:eastAsiaTheme="minorEastAsia"/>
+        </w:rPr>
+      </w:pPr>
+      <m:oMath>
+        <m:f>
+          <m:fPr>
+            <m:ctrlPr>
+              <w:rPr>
+                <w:rFonts w:ascii="Cambria Math" w:hAnsi="Cambria Math"/>
+                <w:i/>
+              </w:rPr>
+            </m:ctrlPr>
+          </m:fPr>
+          <m:num>
+            <m:r>
+              <w:rPr>
+                <w:rFonts w:ascii="Cambria Math" w:hAnsi="Cambria Math"/>
+              </w:rPr>
+              <m:t>d</m:t>
+            </m:r>
+            <m:sSup>
+              <m:sSupPr>
+                <m:ctrlPr>
+                  <w:rPr>
+                    <w:rFonts w:ascii="Cambria Math" w:hAnsi="Cambria Math"/>
+                    <w:i/>
+                  </w:rPr>
+                </m:ctrlPr>
+              </m:sSupPr>
+              <m:e>
+                <m:sSub>
+                  <m:sSubPr>
+                    <m:ctrlPr>
+                      <w:rPr>
+                        <w:rFonts w:ascii="Cambria Math" w:hAnsi="Cambria Math"/>
+                        <w:i/>
+                      </w:rPr>
+                    </m:ctrlPr>
+                  </m:sSubPr>
+                  <m:e>
+                    <m:r>
+                      <w:rPr>
+                        <w:rFonts w:ascii="Cambria Math" w:hAnsi="Cambria Math"/>
+                      </w:rPr>
+                      <m:t>F</m:t>
+                    </m:r>
+                  </m:e>
+                  <m:sub>
+                    <m:r>
+                      <w:rPr>
+                        <w:rFonts w:ascii="Cambria Math" w:hAnsi="Cambria Math"/>
+                      </w:rPr>
+                      <m:t>0</m:t>
+                    </m:r>
+                  </m:sub>
+                </m:sSub>
+              </m:e>
+              <m:sup>
+                <m:r>
+                  <w:rPr>
+                    <w:rFonts w:ascii="Cambria Math" w:hAnsi="Cambria Math"/>
+                  </w:rPr>
+                  <m:t>2</m:t>
+                </m:r>
+              </m:sup>
+            </m:sSup>
+          </m:num>
+          <m:den>
+            <m:r>
+              <w:rPr>
+                <w:rFonts w:ascii="Cambria Math" w:hAnsi="Cambria Math"/>
+              </w:rPr>
+              <m:t>dP</m:t>
+            </m:r>
+          </m:den>
+        </m:f>
+      </m:oMath>
       <w:r>
-        <w:t xml:space="preserve">Nitrogen </w:t>
+        <w:rPr>
+          <w:rFonts w:eastAsiaTheme="minorEastAsia"/>
+        </w:rPr>
+        <w:t xml:space="preserve"> = 0.0046</w:t>
       </w:r>
-      <w:proofErr w:type="gramStart"/>
+    </w:p>
+    <w:p>
+      <w:pPr>
+        <w:rPr>
+          <w:u w:val="single"/>
+        </w:rPr>
+      </w:pPr>
       <w:r>
-        <w:t>Results :</w:t>
+        <w:rPr>
+          <w:rFonts w:eastAsiaTheme="minorEastAsia"/>
+        </w:rPr>
+        <w:t xml:space="preserve">Calculating Gamma using equation 13 gives a value of </w:t>
       </w:r>
-      <w:proofErr w:type="gramEnd"/>
       <w:r>
-        <w:t xml:space="preserve"> </w:t>
+        <w:rPr>
+          <w:rFonts w:eastAsiaTheme="minorEastAsia"/>
+          <w:u w:val="single"/>
+        </w:rPr>
+        <w:t>1.3141</w:t>
+      </w:r>
+      <w:r>
+        <w:rPr>
+          <w:rFonts w:eastAsiaTheme="minorEastAsia"/>
+        </w:rPr>
+        <w:t xml:space="preserve"> for </w:t>
+      </w:r>
+      <w:r>
+        <w:rPr>
+          <w:rFonts w:eastAsiaTheme="minorEastAsia"/>
+        </w:rPr>
+        <w:t>Helium</w:t>
+      </w:r>
+      <w:r>
+        <w:rPr>
+          <w:rFonts w:eastAsiaTheme="minorEastAsia"/>
+        </w:rPr>
+        <w:t>.</w:t>
+      </w:r>
+    </w:p>
+    <w:p/>
+    <w:p/>
+    <w:p>
+      <w:r>
+        <w:lastRenderedPageBreak/>
+        <w:t xml:space="preserve">Nitrogen Results : </w:t>
       </w:r>
     </w:p>
     <w:tbl>
@@ -1449,15 +1807,7 @@
               <w:jc w:val="center"/>
             </w:pPr>
             <w:r>
-              <w:t>Absolute Pressure (</w:t>
-            </w:r>
-            <w:proofErr w:type="spellStart"/>
-            <w:r>
-              <w:t>kPa</w:t>
-            </w:r>
-            <w:proofErr w:type="spellEnd"/>
-            <w:r>
-              <w:t>)</w:t>
+              <w:t>Absolute Pressure (kPa)</w:t>
             </w:r>
           </w:p>
         </w:tc>
@@ -2208,8 +2558,93 @@
       </w:tr>
     </w:tbl>
     <w:p/>
-    <w:p/>
-    <w:p/>
+    <w:p>
+      <w:pPr>
+        <w:rPr>
+          <w:rFonts w:eastAsiaTheme="minorEastAsia"/>
+        </w:rPr>
+      </w:pPr>
+      <m:oMath>
+        <m:f>
+          <m:fPr>
+            <m:ctrlPr>
+              <w:rPr>
+                <w:rFonts w:ascii="Cambria Math" w:hAnsi="Cambria Math"/>
+                <w:i/>
+              </w:rPr>
+            </m:ctrlPr>
+          </m:fPr>
+          <m:num>
+            <m:r>
+              <w:rPr>
+                <w:rFonts w:ascii="Cambria Math" w:hAnsi="Cambria Math"/>
+              </w:rPr>
+              <m:t>d</m:t>
+            </m:r>
+            <m:sSup>
+              <m:sSupPr>
+                <m:ctrlPr>
+                  <w:rPr>
+                    <w:rFonts w:ascii="Cambria Math" w:hAnsi="Cambria Math"/>
+                    <w:i/>
+                  </w:rPr>
+                </m:ctrlPr>
+              </m:sSupPr>
+              <m:e>
+                <m:sSub>
+                  <m:sSubPr>
+                    <m:ctrlPr>
+                      <w:rPr>
+                        <w:rFonts w:ascii="Cambria Math" w:hAnsi="Cambria Math"/>
+                        <w:i/>
+                      </w:rPr>
+                    </m:ctrlPr>
+                  </m:sSubPr>
+                  <m:e>
+                    <m:r>
+                      <w:rPr>
+                        <w:rFonts w:ascii="Cambria Math" w:hAnsi="Cambria Math"/>
+                      </w:rPr>
+                      <m:t>F</m:t>
+                    </m:r>
+                  </m:e>
+                  <m:sub>
+                    <m:r>
+                      <w:rPr>
+                        <w:rFonts w:ascii="Cambria Math" w:hAnsi="Cambria Math"/>
+                      </w:rPr>
+                      <m:t>0</m:t>
+                    </m:r>
+                  </m:sub>
+                </m:sSub>
+              </m:e>
+              <m:sup>
+                <m:r>
+                  <w:rPr>
+                    <w:rFonts w:ascii="Cambria Math" w:hAnsi="Cambria Math"/>
+                  </w:rPr>
+                  <m:t>2</m:t>
+                </m:r>
+              </m:sup>
+            </m:sSup>
+          </m:num>
+          <m:den>
+            <m:r>
+              <w:rPr>
+                <w:rFonts w:ascii="Cambria Math" w:hAnsi="Cambria Math"/>
+              </w:rPr>
+              <m:t>dP</m:t>
+            </m:r>
+          </m:den>
+        </m:f>
+      </m:oMath>
+      <w:r>
+        <w:rPr>
+          <w:rFonts w:eastAsiaTheme="minorEastAsia"/>
+        </w:rPr>
+        <w:t xml:space="preserve"> = 0.0053</w:t>
+      </w:r>
+    </w:p>
     <w:p>
       <w:r>
         <w:rPr>
@@ -2217,10 +2652,18 @@
           <w:lang w:eastAsia="en-GB"/>
         </w:rPr>
         <w:drawing>
-          <wp:inline distT="0" distB="0" distL="0" distR="0">
-            <wp:extent cx="5342857" cy="4000000"/>
+          <wp:anchor distT="0" distB="0" distL="114300" distR="114300" simplePos="0" relativeHeight="251658240" behindDoc="0" locked="0" layoutInCell="1" allowOverlap="1" wp14:anchorId="057C585C" wp14:editId="0E567CB2">
+            <wp:simplePos x="0" y="0"/>
+            <wp:positionH relativeFrom="margin">
+              <wp:align>left</wp:align>
+            </wp:positionH>
+            <wp:positionV relativeFrom="paragraph">
+              <wp:posOffset>766445</wp:posOffset>
+            </wp:positionV>
+            <wp:extent cx="5342255" cy="3999865"/>
             <wp:effectExtent l="0" t="0" r="0" b="635"/>
-            <wp:docPr id="1" name="Picture 1"/>
+            <wp:wrapNone/>
+            <wp:docPr id="2" name="Picture 2"/>
             <wp:cNvGraphicFramePr>
               <a:graphicFrameLocks xmlns:a="http://schemas.openxmlformats.org/drawingml/2006/main" noChangeAspect="1"/>
             </wp:cNvGraphicFramePr>
@@ -2228,11 +2671,95 @@
               <a:graphicData uri="http://schemas.openxmlformats.org/drawingml/2006/picture">
                 <pic:pic xmlns:pic="http://schemas.openxmlformats.org/drawingml/2006/picture">
                   <pic:nvPicPr>
-                    <pic:cNvPr id="1" name="Figure1.png"/>
+                    <pic:cNvPr id="2" name="Figure2.png"/>
                     <pic:cNvPicPr/>
                   </pic:nvPicPr>
                   <pic:blipFill>
                     <a:blip r:embed="rId4">
+                      <a:extLst>
+                        <a:ext uri="{28A0092B-C50C-407E-A947-70E740481C1C}">
+                          <a14:useLocalDpi xmlns:a14="http://schemas.microsoft.com/office/drawing/2010/main" val="0"/>
+                        </a:ext>
+                      </a:extLst>
+                    </a:blip>
+                    <a:stretch>
+                      <a:fillRect/>
+                    </a:stretch>
+                  </pic:blipFill>
+                  <pic:spPr>
+                    <a:xfrm>
+                      <a:off x="0" y="0"/>
+                      <a:ext cx="5342255" cy="3999865"/>
+                    </a:xfrm>
+                    <a:prstGeom prst="rect">
+                      <a:avLst/>
+                    </a:prstGeom>
+                  </pic:spPr>
+                </pic:pic>
+              </a:graphicData>
+            </a:graphic>
+            <wp14:sizeRelH relativeFrom="page">
+              <wp14:pctWidth>0</wp14:pctWidth>
+            </wp14:sizeRelH>
+            <wp14:sizeRelV relativeFrom="page">
+              <wp14:pctHeight>0</wp14:pctHeight>
+            </wp14:sizeRelV>
+          </wp:anchor>
+        </w:drawing>
+      </w:r>
+      <w:r>
+        <w:rPr>
+          <w:rFonts w:eastAsiaTheme="minorEastAsia"/>
+        </w:rPr>
+        <w:t xml:space="preserve">Calculating Gamma using equation 13 gives a value of </w:t>
+      </w:r>
+      <w:r>
+        <w:rPr>
+          <w:rFonts w:eastAsiaTheme="minorEastAsia"/>
+          <w:u w:val="single"/>
+        </w:rPr>
+        <w:t>1.4</w:t>
+      </w:r>
+      <w:r>
+        <w:rPr>
+          <w:rFonts w:eastAsiaTheme="minorEastAsia"/>
+          <w:u w:val="single"/>
+        </w:rPr>
+        <w:t>994</w:t>
+      </w:r>
+      <w:r>
+        <w:rPr>
+          <w:rFonts w:eastAsiaTheme="minorEastAsia"/>
+        </w:rPr>
+        <w:t xml:space="preserve"> for Nitrogen.</w:t>
+      </w:r>
+      <w:bookmarkStart w:id="0" w:name="_GoBack"/>
+      <w:bookmarkEnd w:id="0"/>
+    </w:p>
+    <w:p>
+      <w:r>
+        <w:rPr>
+          <w:noProof/>
+          <w:lang w:eastAsia="en-GB"/>
+        </w:rPr>
+        <w:lastRenderedPageBreak/>
+        <w:drawing>
+          <wp:inline distT="0" distB="0" distL="0" distR="0">
+            <wp:extent cx="5342857" cy="4000000"/>
+            <wp:effectExtent l="0" t="0" r="0" b="635"/>
+            <wp:docPr id="4" name="Picture 4"/>
+            <wp:cNvGraphicFramePr>
+              <a:graphicFrameLocks xmlns:a="http://schemas.openxmlformats.org/drawingml/2006/main" noChangeAspect="1"/>
+            </wp:cNvGraphicFramePr>
+            <a:graphic xmlns:a="http://schemas.openxmlformats.org/drawingml/2006/main">
+              <a:graphicData uri="http://schemas.openxmlformats.org/drawingml/2006/picture">
+                <pic:pic xmlns:pic="http://schemas.openxmlformats.org/drawingml/2006/picture">
+                  <pic:nvPicPr>
+                    <pic:cNvPr id="4" name="Figure4.png"/>
+                    <pic:cNvPicPr/>
+                  </pic:nvPicPr>
+                  <pic:blipFill>
+                    <a:blip r:embed="rId5">
                       <a:extLst>
                         <a:ext uri="{28A0092B-C50C-407E-A947-70E740481C1C}">
                           <a14:useLocalDpi xmlns:a14="http://schemas.microsoft.com/office/drawing/2010/main" val="0"/>
@@ -2267,7 +2794,7 @@
           <wp:inline distT="0" distB="0" distL="0" distR="0">
             <wp:extent cx="5342857" cy="4000000"/>
             <wp:effectExtent l="0" t="0" r="0" b="635"/>
-            <wp:docPr id="2" name="Picture 2"/>
+            <wp:docPr id="6" name="Picture 6"/>
             <wp:cNvGraphicFramePr>
               <a:graphicFrameLocks xmlns:a="http://schemas.openxmlformats.org/drawingml/2006/main" noChangeAspect="1"/>
             </wp:cNvGraphicFramePr>
@@ -2275,55 +2802,7 @@
               <a:graphicData uri="http://schemas.openxmlformats.org/drawingml/2006/picture">
                 <pic:pic xmlns:pic="http://schemas.openxmlformats.org/drawingml/2006/picture">
                   <pic:nvPicPr>
-                    <pic:cNvPr id="2" name="Figure2.png"/>
-                    <pic:cNvPicPr/>
-                  </pic:nvPicPr>
-                  <pic:blipFill>
-                    <a:blip r:embed="rId5">
-                      <a:extLst>
-                        <a:ext uri="{28A0092B-C50C-407E-A947-70E740481C1C}">
-                          <a14:useLocalDpi xmlns:a14="http://schemas.microsoft.com/office/drawing/2010/main" val="0"/>
-                        </a:ext>
-                      </a:extLst>
-                    </a:blip>
-                    <a:stretch>
-                      <a:fillRect/>
-                    </a:stretch>
-                  </pic:blipFill>
-                  <pic:spPr>
-                    <a:xfrm>
-                      <a:off x="0" y="0"/>
-                      <a:ext cx="5342857" cy="4000000"/>
-                    </a:xfrm>
-                    <a:prstGeom prst="rect">
-                      <a:avLst/>
-                    </a:prstGeom>
-                  </pic:spPr>
-                </pic:pic>
-              </a:graphicData>
-            </a:graphic>
-          </wp:inline>
-        </w:drawing>
-      </w:r>
-      <w:r>
-        <w:rPr>
-          <w:noProof/>
-          <w:lang w:eastAsia="en-GB"/>
-        </w:rPr>
-        <w:lastRenderedPageBreak/>
-        <w:drawing>
-          <wp:inline distT="0" distB="0" distL="0" distR="0">
-            <wp:extent cx="5342857" cy="4000000"/>
-            <wp:effectExtent l="0" t="0" r="0" b="635"/>
-            <wp:docPr id="3" name="Picture 3"/>
-            <wp:cNvGraphicFramePr>
-              <a:graphicFrameLocks xmlns:a="http://schemas.openxmlformats.org/drawingml/2006/main" noChangeAspect="1"/>
-            </wp:cNvGraphicFramePr>
-            <a:graphic xmlns:a="http://schemas.openxmlformats.org/drawingml/2006/main">
-              <a:graphicData uri="http://schemas.openxmlformats.org/drawingml/2006/picture">
-                <pic:pic xmlns:pic="http://schemas.openxmlformats.org/drawingml/2006/picture">
-                  <pic:nvPicPr>
-                    <pic:cNvPr id="3" name="Figure3.png"/>
+                    <pic:cNvPr id="6" name="Figure6.png"/>
                     <pic:cNvPicPr/>
                   </pic:nvPicPr>
                   <pic:blipFill>
@@ -2353,150 +2832,6 @@
           </wp:inline>
         </w:drawing>
       </w:r>
-      <w:r>
-        <w:rPr>
-          <w:noProof/>
-          <w:lang w:eastAsia="en-GB"/>
-        </w:rPr>
-        <w:drawing>
-          <wp:inline distT="0" distB="0" distL="0" distR="0">
-            <wp:extent cx="5342857" cy="4000000"/>
-            <wp:effectExtent l="0" t="0" r="0" b="635"/>
-            <wp:docPr id="4" name="Picture 4"/>
-            <wp:cNvGraphicFramePr>
-              <a:graphicFrameLocks xmlns:a="http://schemas.openxmlformats.org/drawingml/2006/main" noChangeAspect="1"/>
-            </wp:cNvGraphicFramePr>
-            <a:graphic xmlns:a="http://schemas.openxmlformats.org/drawingml/2006/main">
-              <a:graphicData uri="http://schemas.openxmlformats.org/drawingml/2006/picture">
-                <pic:pic xmlns:pic="http://schemas.openxmlformats.org/drawingml/2006/picture">
-                  <pic:nvPicPr>
-                    <pic:cNvPr id="4" name="Figure4.png"/>
-                    <pic:cNvPicPr/>
-                  </pic:nvPicPr>
-                  <pic:blipFill>
-                    <a:blip r:embed="rId7">
-                      <a:extLst>
-                        <a:ext uri="{28A0092B-C50C-407E-A947-70E740481C1C}">
-                          <a14:useLocalDpi xmlns:a14="http://schemas.microsoft.com/office/drawing/2010/main" val="0"/>
-                        </a:ext>
-                      </a:extLst>
-                    </a:blip>
-                    <a:stretch>
-                      <a:fillRect/>
-                    </a:stretch>
-                  </pic:blipFill>
-                  <pic:spPr>
-                    <a:xfrm>
-                      <a:off x="0" y="0"/>
-                      <a:ext cx="5342857" cy="4000000"/>
-                    </a:xfrm>
-                    <a:prstGeom prst="rect">
-                      <a:avLst/>
-                    </a:prstGeom>
-                  </pic:spPr>
-                </pic:pic>
-              </a:graphicData>
-            </a:graphic>
-          </wp:inline>
-        </w:drawing>
-      </w:r>
-      <w:r>
-        <w:rPr>
-          <w:noProof/>
-          <w:lang w:eastAsia="en-GB"/>
-        </w:rPr>
-        <w:lastRenderedPageBreak/>
-        <w:drawing>
-          <wp:inline distT="0" distB="0" distL="0" distR="0">
-            <wp:extent cx="5342857" cy="4000000"/>
-            <wp:effectExtent l="0" t="0" r="0" b="635"/>
-            <wp:docPr id="5" name="Picture 5"/>
-            <wp:cNvGraphicFramePr>
-              <a:graphicFrameLocks xmlns:a="http://schemas.openxmlformats.org/drawingml/2006/main" noChangeAspect="1"/>
-            </wp:cNvGraphicFramePr>
-            <a:graphic xmlns:a="http://schemas.openxmlformats.org/drawingml/2006/main">
-              <a:graphicData uri="http://schemas.openxmlformats.org/drawingml/2006/picture">
-                <pic:pic xmlns:pic="http://schemas.openxmlformats.org/drawingml/2006/picture">
-                  <pic:nvPicPr>
-                    <pic:cNvPr id="5" name="Figure5.png"/>
-                    <pic:cNvPicPr/>
-                  </pic:nvPicPr>
-                  <pic:blipFill>
-                    <a:blip r:embed="rId8">
-                      <a:extLst>
-                        <a:ext uri="{28A0092B-C50C-407E-A947-70E740481C1C}">
-                          <a14:useLocalDpi xmlns:a14="http://schemas.microsoft.com/office/drawing/2010/main" val="0"/>
-                        </a:ext>
-                      </a:extLst>
-                    </a:blip>
-                    <a:stretch>
-                      <a:fillRect/>
-                    </a:stretch>
-                  </pic:blipFill>
-                  <pic:spPr>
-                    <a:xfrm>
-                      <a:off x="0" y="0"/>
-                      <a:ext cx="5342857" cy="4000000"/>
-                    </a:xfrm>
-                    <a:prstGeom prst="rect">
-                      <a:avLst/>
-                    </a:prstGeom>
-                  </pic:spPr>
-                </pic:pic>
-              </a:graphicData>
-            </a:graphic>
-          </wp:inline>
-        </w:drawing>
-      </w:r>
-      <w:bookmarkStart w:id="0" w:name="_GoBack"/>
-      <w:r>
-        <w:rPr>
-          <w:noProof/>
-          <w:lang w:eastAsia="en-GB"/>
-        </w:rPr>
-        <w:drawing>
-          <wp:inline distT="0" distB="0" distL="0" distR="0">
-            <wp:extent cx="5342857" cy="4000000"/>
-            <wp:effectExtent l="0" t="0" r="0" b="635"/>
-            <wp:docPr id="6" name="Picture 6"/>
-            <wp:cNvGraphicFramePr>
-              <a:graphicFrameLocks xmlns:a="http://schemas.openxmlformats.org/drawingml/2006/main" noChangeAspect="1"/>
-            </wp:cNvGraphicFramePr>
-            <a:graphic xmlns:a="http://schemas.openxmlformats.org/drawingml/2006/main">
-              <a:graphicData uri="http://schemas.openxmlformats.org/drawingml/2006/picture">
-                <pic:pic xmlns:pic="http://schemas.openxmlformats.org/drawingml/2006/picture">
-                  <pic:nvPicPr>
-                    <pic:cNvPr id="6" name="Figure6.png"/>
-                    <pic:cNvPicPr/>
-                  </pic:nvPicPr>
-                  <pic:blipFill>
-                    <a:blip r:embed="rId9">
-                      <a:extLst>
-                        <a:ext uri="{28A0092B-C50C-407E-A947-70E740481C1C}">
-                          <a14:useLocalDpi xmlns:a14="http://schemas.microsoft.com/office/drawing/2010/main" val="0"/>
-                        </a:ext>
-                      </a:extLst>
-                    </a:blip>
-                    <a:stretch>
-                      <a:fillRect/>
-                    </a:stretch>
-                  </pic:blipFill>
-                  <pic:spPr>
-                    <a:xfrm>
-                      <a:off x="0" y="0"/>
-                      <a:ext cx="5342857" cy="4000000"/>
-                    </a:xfrm>
-                    <a:prstGeom prst="rect">
-                      <a:avLst/>
-                    </a:prstGeom>
-                  </pic:spPr>
-                </pic:pic>
-              </a:graphicData>
-            </a:graphic>
-          </wp:inline>
-        </w:drawing>
-      </w:r>
-      <w:bookmarkEnd w:id="0"/>
     </w:p>
     <w:p/>
     <w:sectPr>
@@ -2949,6 +3284,16 @@
       </w:tblBorders>
     </w:tblPr>
   </w:style>
+  <w:style w:type="character" w:styleId="PlaceholderText">
+    <w:name w:val="Placeholder Text"/>
+    <w:basedOn w:val="DefaultParagraphFont"/>
+    <w:uiPriority w:val="99"/>
+    <w:semiHidden/>
+    <w:rsid w:val="009910F3"/>
+    <w:rPr>
+      <w:color w:val="808080"/>
+    </w:rPr>
+  </w:style>
 </w:styles>
 </file>
 

</xml_diff>